<commit_message>
Prepare for deployment: add requirements, procfile, Flask app
</commit_message>
<xml_diff>
--- a/adjustments.docx
+++ b/adjustments.docx
@@ -9,16 +9,28 @@
           <w:ilvl w:val="0"/>
           <w:numId w:val="1"/>
         </w:numPr>
+        <w:rPr>
+          <w:color w:val="3A7C22" w:themeColor="accent6" w:themeShade="BF"/>
+        </w:rPr>
       </w:pPr>
       <w:r>
+        <w:rPr>
+          <w:color w:val="3A7C22" w:themeColor="accent6" w:themeShade="BF"/>
+        </w:rPr>
         <w:t>Put the numerical values/</w:t>
       </w:r>
       <w:proofErr w:type="spellStart"/>
       <w:r>
+        <w:rPr>
+          <w:color w:val="3A7C22" w:themeColor="accent6" w:themeShade="BF"/>
+        </w:rPr>
         <w:t>sd</w:t>
       </w:r>
       <w:proofErr w:type="spellEnd"/>
       <w:r>
+        <w:rPr>
+          <w:color w:val="3A7C22" w:themeColor="accent6" w:themeShade="BF"/>
+        </w:rPr>
         <w:t xml:space="preserve"> on the histogram.</w:t>
       </w:r>
     </w:p>

</xml_diff>